<commit_message>
Actividad numero 11 corregida
</commit_message>
<xml_diff>
--- a/2. Fase 1 Análisis/Actividad de Proyecto 1/GA1-220501046/GA1-220501046-AA3/Informe Mejora de Productos y Procesos con la Incoporación de TIC.docx
+++ b/2. Fase 1 Análisis/Actividad de Proyecto 1/GA1-220501046/GA1-220501046-AA3/Informe Mejora de Productos y Procesos con la Incoporación de TIC.docx
@@ -64,8 +64,7 @@
     </w:p>
     <w:p>
       <w:pPr>
-        <w:ind w:firstLine="12"/>
-        <w:jc w:val="center"/>
+        <w:ind w:left="3528" w:firstLine="12"/>
         <w:rPr>
           <w:b/>
           <w:bCs/>
@@ -75,17 +74,8 @@
         <w:rPr>
           <w:b/>
         </w:rPr>
-        <w:t>GA1-220501093-AA1</w:t>
-      </w:r>
-    </w:p>
-    <w:p>
-      <w:pPr>
-        <w:jc w:val="center"/>
-        <w:rPr>
-          <w:b/>
-          <w:bCs/>
-        </w:rPr>
-      </w:pPr>
+        <w:t>GA1-220501046-AA3-EV01</w:t>
+      </w:r>
     </w:p>
     <w:p>
       <w:pPr>
@@ -1039,6 +1029,7 @@
         <w:rPr>
           <w:b/>
           <w:bCs/>
+          <w:noProof/>
           <w:sz w:val="36"/>
           <w:szCs w:val="36"/>
         </w:rPr>
@@ -1108,6 +1099,7 @@
         <w:rPr>
           <w:b/>
           <w:bCs/>
+          <w:noProof/>
           <w:sz w:val="36"/>
           <w:szCs w:val="36"/>
         </w:rPr>
@@ -1177,6 +1169,7 @@
         <w:rPr>
           <w:b/>
           <w:bCs/>
+          <w:noProof/>
           <w:sz w:val="36"/>
           <w:szCs w:val="36"/>
         </w:rPr>

</xml_diff>